<commit_message>
Fixed door crash bug. ConsoleWriteLine removed
</commit_message>
<xml_diff>
--- a/Tutorial_Jeu.docx
+++ b/Tutorial_Jeu.docx
@@ -804,33 +804,31 @@
     </w:p>
     <w:p>
       <w:pPr>
-        <w:jc w:val="both"/>
+        <w:jc w:val="right"/>
         <w:rPr>
           <w:sz w:val="32"/>
           <w:szCs w:val="32"/>
           <w:lang w:eastAsia="en-CA"/>
         </w:rPr>
       </w:pPr>
-    </w:p>
-    <w:p>
-      <w:pPr>
-        <w:jc w:val="both"/>
+      <w:r>
         <w:rPr>
           <w:sz w:val="32"/>
           <w:szCs w:val="32"/>
           <w:lang w:eastAsia="en-CA"/>
         </w:rPr>
-      </w:pPr>
-    </w:p>
-    <w:p>
-      <w:pPr>
-        <w:jc w:val="both"/>
+        <w:t>Codeurs</w:t>
+      </w:r>
+      <w:bookmarkStart w:id="1" w:name="_GoBack"/>
+      <w:bookmarkEnd w:id="1"/>
+      <w:r>
         <w:rPr>
           <w:sz w:val="32"/>
           <w:szCs w:val="32"/>
           <w:lang w:eastAsia="en-CA"/>
         </w:rPr>
-      </w:pPr>
+        <w:t>: Matthieu Doell et Alexandre Grenier</w:t>
+      </w:r>
     </w:p>
     <w:p>
       <w:pPr>
@@ -894,6 +892,7 @@
     </w:p>
     <w:p>
       <w:pPr>
+        <w:jc w:val="both"/>
         <w:rPr>
           <w:sz w:val="32"/>
           <w:szCs w:val="32"/>
@@ -903,6 +902,25 @@
     </w:p>
     <w:p>
       <w:pPr>
+        <w:jc w:val="both"/>
+        <w:rPr>
+          <w:sz w:val="32"/>
+          <w:szCs w:val="32"/>
+          <w:lang w:eastAsia="en-CA"/>
+        </w:rPr>
+      </w:pPr>
+    </w:p>
+    <w:p>
+      <w:pPr>
+        <w:rPr>
+          <w:sz w:val="32"/>
+          <w:szCs w:val="32"/>
+          <w:lang w:eastAsia="en-CA"/>
+        </w:rPr>
+      </w:pPr>
+    </w:p>
+    <w:p>
+      <w:pPr>
         <w:pStyle w:val="Heading1"/>
         <w:jc w:val="both"/>
         <w:rPr>
@@ -912,7 +930,7 @@
           <w:lang w:val="fr-CA" w:eastAsia="en-CA"/>
         </w:rPr>
       </w:pPr>
-      <w:bookmarkStart w:id="1" w:name="_Toc343436753"/>
+      <w:bookmarkStart w:id="2" w:name="_Toc343436753"/>
       <w:r>
         <w:rPr>
           <w:noProof/>
@@ -923,7 +941,7 @@
         <w:lastRenderedPageBreak/>
         <w:t>Objectif</w:t>
       </w:r>
-      <w:bookmarkEnd w:id="1"/>
+      <w:bookmarkEnd w:id="2"/>
     </w:p>
     <w:p>
       <w:pPr>
@@ -968,6 +986,17 @@
         </w:rPr>
         <w:t xml:space="preserve"> </w:t>
       </w:r>
+    </w:p>
+    <w:p>
+      <w:pPr>
+        <w:ind w:firstLine="720"/>
+        <w:jc w:val="both"/>
+        <w:rPr>
+          <w:sz w:val="32"/>
+          <w:szCs w:val="32"/>
+          <w:lang w:val="fr-CA" w:eastAsia="en-CA"/>
+        </w:rPr>
+      </w:pPr>
       <w:r>
         <w:rPr>
           <w:sz w:val="32"/>
@@ -1122,8 +1151,6 @@
           <w:lang w:val="fr-CA" w:eastAsia="en-CA"/>
         </w:rPr>
       </w:pPr>
-      <w:bookmarkStart w:id="2" w:name="_GoBack"/>
-      <w:bookmarkEnd w:id="2"/>
     </w:p>
     <w:p>
       <w:pPr>
@@ -1242,11 +1269,10 @@
           <w:szCs w:val="32"/>
           <w:lang w:val="fr-CA" w:eastAsia="en-CA"/>
         </w:rPr>
-        <w:lastRenderedPageBreak/>
         <w:t>Contrôle</w:t>
       </w:r>
+      <w:bookmarkEnd w:id="3"/>
       <w:bookmarkEnd w:id="0"/>
-      <w:bookmarkEnd w:id="3"/>
     </w:p>
     <w:p>
       <w:pPr>
@@ -3189,7 +3215,30 @@
           <w:szCs w:val="32"/>
           <w:lang w:val="fr-CA"/>
         </w:rPr>
-        <w:t>n inventaire, la porte va être ouverte.</w:t>
+        <w:t xml:space="preserve">n inventaire, la porte </w:t>
+      </w:r>
+      <w:r>
+        <w:rPr>
+          <w:sz w:val="32"/>
+          <w:szCs w:val="32"/>
+          <w:lang w:val="fr-CA"/>
+        </w:rPr>
+        <w:t xml:space="preserve">peut </w:t>
+      </w:r>
+      <w:r>
+        <w:rPr>
+          <w:sz w:val="32"/>
+          <w:szCs w:val="32"/>
+        </w:rPr>
+        <w:t>être débarré</w:t>
+      </w:r>
+      <w:r>
+        <w:rPr>
+          <w:sz w:val="32"/>
+          <w:szCs w:val="32"/>
+          <w:lang w:val="fr-CA"/>
+        </w:rPr>
+        <w:t>.</w:t>
       </w:r>
     </w:p>
     <w:p>
@@ -3405,7 +3454,7 @@
           <w:rPr>
             <w:noProof/>
           </w:rPr>
-          <w:t>3</w:t>
+          <w:t>1</w:t>
         </w:r>
         <w:r>
           <w:rPr>
@@ -4499,7 +4548,7 @@
 </file>
 
 <file path=customXml/itemProps1.xml><?xml version="1.0" encoding="utf-8"?>
-<ds:datastoreItem xmlns:ds="http://schemas.openxmlformats.org/officeDocument/2006/customXml" ds:itemID="{30A71770-71C5-4F74-AACF-88FBE795BC34}">
+<ds:datastoreItem xmlns:ds="http://schemas.openxmlformats.org/officeDocument/2006/customXml" ds:itemID="{48447F70-91A1-4BD5-96D9-86BE4F5EF537}">
   <ds:schemaRefs>
     <ds:schemaRef ds:uri="http://schemas.openxmlformats.org/officeDocument/2006/bibliography"/>
   </ds:schemaRefs>

</xml_diff>